<commit_message>
petites modifs FS + maim éditeur
</commit_message>
<xml_diff>
--- a/redaction/submission_JEGeo/revision/Mail_editeur_deadline_extension.docx
+++ b/redaction/submission_JEGeo/revision/Mail_editeur_deadline_extension.docx
@@ -44,13 +44,7 @@
         <w:rPr>
           <w:lang w:val="en-US"/>
         </w:rPr>
-        <w:t xml:space="preserve">I am writing you today about our manuscript </w:t>
-      </w:r>
-      <w:r>
-        <w:rPr>
-          <w:lang w:val="en-US"/>
-        </w:rPr>
-        <w:t>“</w:t>
+        <w:t>I am writing you today about our manuscript “</w:t>
       </w:r>
       <w:r>
         <w:rPr>
@@ -62,19 +56,7 @@
         <w:rPr>
           <w:lang w:val="en-US"/>
         </w:rPr>
-        <w:t xml:space="preserve">, which revision is due on </w:t>
-      </w:r>
-      <w:r>
-        <w:rPr>
-          <w:lang w:val="en-US"/>
-        </w:rPr>
-        <w:t>September 4</w:t>
-      </w:r>
-      <w:r>
-        <w:rPr>
-          <w:lang w:val="en-US"/>
-        </w:rPr>
-        <w:t xml:space="preserve">, 2020. </w:t>
+        <w:t xml:space="preserve">, which revision is due on September 4, 2020. </w:t>
       </w:r>
     </w:p>
     <w:p>
@@ -89,19 +71,7 @@
         <w:rPr>
           <w:lang w:val="en-US"/>
         </w:rPr>
-        <w:t xml:space="preserve">We have been implementing substantial revisions since you offered to revise our paper, and already made significant progress. However, the consequences of the current Covid-19 pandemic, and especially the </w:t>
-      </w:r>
-      <w:r>
-        <w:rPr>
-          <w:lang w:val="en-US"/>
-        </w:rPr>
-        <w:t>lockdown</w:t>
-      </w:r>
-      <w:r>
-        <w:rPr>
-          <w:lang w:val="en-US"/>
-        </w:rPr>
-        <w:t xml:space="preserve"> measures, have been slowing us down</w:t>
+        <w:t>We have been implementing substantial revisions since you offered to revise our paper, and already made significant progress. However, the consequences of the current Covid-19 pandemic, and especially the lockdown measures, have been slowing us down</w:t>
       </w:r>
       <w:r>
         <w:rPr>
@@ -109,19 +79,11 @@
         </w:rPr>
         <w:t xml:space="preserve"> until </w:t>
       </w:r>
-      <w:bookmarkStart w:id="0" w:name="_GoBack"/>
-      <w:bookmarkEnd w:id="0"/>
-      <w:r>
-        <w:rPr>
-          <w:lang w:val="en-US"/>
-        </w:rPr>
-        <w:t>very recently</w:t>
-      </w:r>
-      <w:r>
-        <w:rPr>
-          <w:lang w:val="en-US"/>
-        </w:rPr>
-        <w:t>.</w:t>
+      <w:r>
+        <w:rPr>
+          <w:lang w:val="en-US"/>
+        </w:rPr>
+        <w:t>very recently.</w:t>
       </w:r>
     </w:p>
     <w:p>
@@ -190,8 +152,16 @@
         <w:rPr>
           <w:lang w:val="en-US"/>
         </w:rPr>
+        <w:t xml:space="preserve">Of course, we are happy to provide more details on the ongoing revisions if necessary. </w:t>
+      </w:r>
+      <w:r>
+        <w:rPr>
+          <w:lang w:val="en-US"/>
+        </w:rPr>
         <w:t>Many thanks in advance for your understanding and help,</w:t>
       </w:r>
+      <w:bookmarkStart w:id="0" w:name="_GoBack"/>
+      <w:bookmarkEnd w:id="0"/>
     </w:p>
     <w:p>
       <w:pPr>

</xml_diff>